<commit_message>
Aggiornamento programma + diario
</commit_message>
<xml_diff>
--- a/4_Diari/2023-09-15_lorenzo.distefano.docx
+++ b/4_Diari/2023-09-15_lorenzo.distefano.docx
@@ -295,6 +295,84 @@
               </w:rPr>
               <w:t>Documentazione di CANVAS</w:t>
             </w:r>
+            <w:r>
+              <w:rPr>
+                <w:rFonts w:ascii="Arial" w:hAnsi="Arial" w:cs="Arial"/>
+              </w:rPr>
+              <w:t>.</w:t>
+            </w:r>
+          </w:p>
+          <w:p>
+            <w:pPr>
+              <w:rPr>
+                <w:rFonts w:ascii="Arial" w:hAnsi="Arial" w:cs="Arial"/>
+              </w:rPr>
+            </w:pPr>
+          </w:p>
+          <w:p>
+            <w:pPr>
+              <w:rPr>
+                <w:rFonts w:ascii="Arial" w:hAnsi="Arial" w:cs="Arial"/>
+              </w:rPr>
+            </w:pPr>
+            <w:r>
+              <w:rPr>
+                <w:rFonts w:ascii="Arial" w:hAnsi="Arial" w:cs="Arial"/>
+              </w:rPr>
+              <w:t>Creazione del programma:</w:t>
+            </w:r>
+          </w:p>
+          <w:p>
+            <w:pPr>
+              <w:rPr>
+                <w:rFonts w:ascii="Arial" w:hAnsi="Arial" w:cs="Arial"/>
+              </w:rPr>
+            </w:pPr>
+            <w:r>
+              <w:rPr>
+                <w:rFonts w:ascii="Arial" w:hAnsi="Arial" w:cs="Arial"/>
+              </w:rPr>
+              <w:t>- index.html (implementazione della struttura di base)</w:t>
+            </w:r>
+          </w:p>
+          <w:p>
+            <w:pPr>
+              <w:rPr>
+                <w:rFonts w:ascii="Arial" w:hAnsi="Arial" w:cs="Arial"/>
+              </w:rPr>
+            </w:pPr>
+            <w:r>
+              <w:rPr>
+                <w:rFonts w:ascii="Arial" w:hAnsi="Arial" w:cs="Arial"/>
+              </w:rPr>
+              <w:t>- gui.css (stile delle interfacce)</w:t>
+            </w:r>
+          </w:p>
+          <w:p>
+            <w:pPr>
+              <w:rPr>
+                <w:rFonts w:ascii="Arial" w:hAnsi="Arial" w:cs="Arial"/>
+              </w:rPr>
+            </w:pPr>
+            <w:r>
+              <w:rPr>
+                <w:rFonts w:ascii="Arial" w:hAnsi="Arial" w:cs="Arial"/>
+              </w:rPr>
+              <w:t>- js (creazione delle classi e degli script principali del programma)</w:t>
+            </w:r>
+          </w:p>
+          <w:p>
+            <w:pPr>
+              <w:rPr>
+                <w:rFonts w:ascii="Arial" w:hAnsi="Arial" w:cs="Arial"/>
+              </w:rPr>
+            </w:pPr>
+            <w:r>
+              <w:rPr>
+                <w:rFonts w:ascii="Arial" w:hAnsi="Arial" w:cs="Arial"/>
+              </w:rPr>
+              <w:t>- img (cartella contenete le immagini dell’interfaccia)</w:t>
+            </w:r>
           </w:p>
         </w:tc>
       </w:tr>
@@ -421,6 +499,14 @@
                 <w:rFonts w:ascii="Arial" w:hAnsi="Arial" w:cs="Arial"/>
               </w:rPr>
             </w:pPr>
+            <w:r>
+              <w:rPr>
+                <w:rFonts w:ascii="Arial" w:hAnsi="Arial" w:cs="Arial"/>
+              </w:rPr>
+              <w:t>Leggero imprevisto con il problema di TSC, ma vi sono gravi ritardi all’interno del progetto.</w:t>
+            </w:r>
+            <w:bookmarkStart w:id="3" w:name="_GoBack"/>
+            <w:bookmarkEnd w:id="3"/>
           </w:p>
         </w:tc>
       </w:tr>
@@ -571,8 +657,6 @@
               </w:rPr>
               <w:t>.</w:t>
             </w:r>
-            <w:bookmarkStart w:id="3" w:name="_GoBack"/>
-            <w:bookmarkEnd w:id="3"/>
           </w:p>
         </w:tc>
       </w:tr>
@@ -4191,6 +4275,7 @@
     <w:rsid w:val="00251CAF"/>
     <w:rsid w:val="00262942"/>
     <w:rsid w:val="00262E13"/>
+    <w:rsid w:val="00266779"/>
     <w:rsid w:val="002746BC"/>
     <w:rsid w:val="00283BFA"/>
     <w:rsid w:val="002A3EDE"/>
@@ -5091,7 +5176,7 @@
 </file>
 
 <file path=customXml/itemProps1.xml><?xml version="1.0" encoding="utf-8"?>
-<ds:datastoreItem xmlns:ds="http://schemas.openxmlformats.org/officeDocument/2006/customXml" ds:itemID="{6BA5E854-4F0C-4DC0-BAE3-13C17A04A7AE}">
+<ds:datastoreItem xmlns:ds="http://schemas.openxmlformats.org/officeDocument/2006/customXml" ds:itemID="{4C886837-DB66-4770-AC70-C8287A038F5C}">
   <ds:schemaRefs>
     <ds:schemaRef ds:uri="http://schemas.openxmlformats.org/officeDocument/2006/bibliography"/>
   </ds:schemaRefs>

</xml_diff>

<commit_message>
Ricostruzione dell'Applicativo in TSC + Redesign Grafico
</commit_message>
<xml_diff>
--- a/4_Diari/2023-09-15_lorenzo.distefano.docx
+++ b/4_Diari/2023-09-15_lorenzo.distefano.docx
@@ -114,14 +114,10 @@
               <w:rPr>
                 <w:rFonts w:ascii="Arial" w:hAnsi="Arial" w:cs="Arial"/>
               </w:rPr>
-              <w:t>0</w:t>
+              <w:t>15</w:t>
             </w:r>
-            <w:r>
-              <w:rPr>
-                <w:rFonts w:ascii="Arial" w:hAnsi="Arial" w:cs="Arial"/>
-              </w:rPr>
-              <w:t>8</w:t>
-            </w:r>
+            <w:bookmarkStart w:id="0" w:name="_GoBack"/>
+            <w:bookmarkEnd w:id="0"/>
             <w:r>
               <w:rPr>
                 <w:rFonts w:ascii="Arial" w:hAnsi="Arial" w:cs="Arial"/>
@@ -160,9 +156,9 @@
                 <w:rFonts w:ascii="Arial" w:hAnsi="Arial" w:cs="Arial"/>
               </w:rPr>
             </w:pPr>
-            <w:bookmarkStart w:id="0" w:name="OLE_LINK10"/>
-            <w:bookmarkStart w:id="1" w:name="OLE_LINK11"/>
-            <w:bookmarkStart w:id="2" w:name="OLE_LINK12"/>
+            <w:bookmarkStart w:id="1" w:name="OLE_LINK10"/>
+            <w:bookmarkStart w:id="2" w:name="OLE_LINK11"/>
+            <w:bookmarkStart w:id="3" w:name="OLE_LINK12"/>
             <w:r>
               <w:rPr>
                 <w:rFonts w:ascii="Arial" w:hAnsi="Arial" w:cs="Arial"/>
@@ -376,9 +372,9 @@
           </w:p>
         </w:tc>
       </w:tr>
-      <w:bookmarkEnd w:id="0"/>
       <w:bookmarkEnd w:id="1"/>
       <w:bookmarkEnd w:id="2"/>
+      <w:bookmarkEnd w:id="3"/>
     </w:tbl>
     <w:p>
       <w:pPr>
@@ -441,8 +437,6 @@
                 <w:rFonts w:ascii="Arial" w:hAnsi="Arial" w:cs="Arial"/>
               </w:rPr>
             </w:pPr>
-            <w:bookmarkStart w:id="3" w:name="_GoBack"/>
-            <w:bookmarkEnd w:id="3"/>
           </w:p>
           <w:p>
             <w:pPr>
@@ -4473,6 +4467,7 @@
     <w:rsid w:val="00AF0AA0"/>
     <w:rsid w:val="00B36B9F"/>
     <w:rsid w:val="00B5079C"/>
+    <w:rsid w:val="00B960A2"/>
     <w:rsid w:val="00BD119E"/>
     <w:rsid w:val="00C22A10"/>
     <w:rsid w:val="00C57AC2"/>
@@ -5300,7 +5295,7 @@
 </file>
 
 <file path=customXml/itemProps1.xml><?xml version="1.0" encoding="utf-8"?>
-<ds:datastoreItem xmlns:ds="http://schemas.openxmlformats.org/officeDocument/2006/customXml" ds:itemID="{9259DB58-4072-4717-ABDB-9F5F87AA9B42}">
+<ds:datastoreItem xmlns:ds="http://schemas.openxmlformats.org/officeDocument/2006/customXml" ds:itemID="{967870F6-A836-406D-BED4-6BE3DD7F445E}">
   <ds:schemaRefs>
     <ds:schemaRef ds:uri="http://schemas.openxmlformats.org/officeDocument/2006/bibliography"/>
   </ds:schemaRefs>

</xml_diff>

<commit_message>
Inserimento puntini pieni + spostamento
</commit_message>
<xml_diff>
--- a/4_Diari/2023-09-15_lorenzo.distefano.docx
+++ b/4_Diari/2023-09-15_lorenzo.distefano.docx
@@ -116,8 +116,6 @@
               </w:rPr>
               <w:t>15</w:t>
             </w:r>
-            <w:bookmarkStart w:id="0" w:name="_GoBack"/>
-            <w:bookmarkEnd w:id="0"/>
             <w:r>
               <w:rPr>
                 <w:rFonts w:ascii="Arial" w:hAnsi="Arial" w:cs="Arial"/>
@@ -156,9 +154,9 @@
                 <w:rFonts w:ascii="Arial" w:hAnsi="Arial" w:cs="Arial"/>
               </w:rPr>
             </w:pPr>
-            <w:bookmarkStart w:id="1" w:name="OLE_LINK10"/>
-            <w:bookmarkStart w:id="2" w:name="OLE_LINK11"/>
-            <w:bookmarkStart w:id="3" w:name="OLE_LINK12"/>
+            <w:bookmarkStart w:id="0" w:name="OLE_LINK10"/>
+            <w:bookmarkStart w:id="1" w:name="OLE_LINK11"/>
+            <w:bookmarkStart w:id="2" w:name="OLE_LINK12"/>
             <w:r>
               <w:rPr>
                 <w:rFonts w:ascii="Arial" w:hAnsi="Arial" w:cs="Arial"/>
@@ -372,9 +370,9 @@
           </w:p>
         </w:tc>
       </w:tr>
+      <w:bookmarkEnd w:id="0"/>
       <w:bookmarkEnd w:id="1"/>
       <w:bookmarkEnd w:id="2"/>
-      <w:bookmarkEnd w:id="3"/>
     </w:tbl>
     <w:p>
       <w:pPr>
@@ -774,8 +772,12 @@
       </w:pPr>
     </w:p>
     <w:sectPr>
-      <w:headerReference w:type="default" r:id="rId8"/>
-      <w:footerReference w:type="default" r:id="rId9"/>
+      <w:headerReference w:type="even" r:id="rId8"/>
+      <w:headerReference w:type="default" r:id="rId9"/>
+      <w:footerReference w:type="even" r:id="rId10"/>
+      <w:footerReference w:type="default" r:id="rId11"/>
+      <w:headerReference w:type="first" r:id="rId12"/>
+      <w:footerReference w:type="first" r:id="rId13"/>
       <w:pgSz w:w="11906" w:h="16838"/>
       <w:pgMar w:top="1135" w:right="1134" w:bottom="993" w:left="1134" w:header="708" w:footer="314" w:gutter="0"/>
       <w:cols w:space="708"/>
@@ -812,6 +814,17 @@
 
 <file path=word/footer1.xml><?xml version="1.0" encoding="utf-8"?>
 <w:ftr xmlns:wpc="http://schemas.microsoft.com/office/word/2010/wordprocessingCanvas" xmlns:cx="http://schemas.microsoft.com/office/drawing/2014/chartex" xmlns:cx1="http://schemas.microsoft.com/office/drawing/2015/9/8/chartex" xmlns:cx2="http://schemas.microsoft.com/office/drawing/2015/10/21/chartex" xmlns:cx3="http://schemas.microsoft.com/office/drawing/2016/5/9/chartex" xmlns:cx4="http://schemas.microsoft.com/office/drawing/2016/5/10/chartex" xmlns:cx5="http://schemas.microsoft.com/office/drawing/2016/5/11/chartex" xmlns:cx6="http://schemas.microsoft.com/office/drawing/2016/5/12/chartex" xmlns:cx7="http://schemas.microsoft.com/office/drawing/2016/5/13/chartex" xmlns:cx8="http://schemas.microsoft.com/office/drawing/2016/5/14/chartex" xmlns:mc="http://schemas.openxmlformats.org/markup-compatibility/2006" xmlns:aink="http://schemas.microsoft.com/office/drawing/2016/ink" xmlns:am3d="http://schemas.microsoft.com/office/drawing/2017/model3d" xmlns:o="urn:schemas-microsoft-com:office:office" xmlns:r="http://schemas.openxmlformats.org/officeDocument/2006/relationships" xmlns:m="http://schemas.openxmlformats.org/officeDocument/2006/math" xmlns:v="urn:schemas-microsoft-com:vml" xmlns:wp14="http://schemas.microsoft.com/office/word/2010/wordprocessingDrawing" xmlns:wp="http://schemas.openxmlformats.org/drawingml/2006/wordprocessingDrawing" xmlns:w10="urn:schemas-microsoft-com:office:word" xmlns:w="http://schemas.openxmlformats.org/wordprocessingml/2006/main" xmlns:w14="http://schemas.microsoft.com/office/word/2010/wordml" xmlns:w15="http://schemas.microsoft.com/office/word/2012/wordml" xmlns:w16cid="http://schemas.microsoft.com/office/word/2016/wordml/cid" xmlns:w16se="http://schemas.microsoft.com/office/word/2015/wordml/symex" xmlns:wpg="http://schemas.microsoft.com/office/word/2010/wordprocessingGroup" xmlns:wpi="http://schemas.microsoft.com/office/word/2010/wordprocessingInk" xmlns:wne="http://schemas.microsoft.com/office/word/2006/wordml" xmlns:wps="http://schemas.microsoft.com/office/word/2010/wordprocessingShape" mc:Ignorable="w14 w15 w16se w16cid wp14">
+  <w:p>
+    <w:pPr>
+      <w:pStyle w:val="Pidipagina"/>
+    </w:pPr>
+  </w:p>
+</w:ftr>
+</file>
+
+<file path=word/footer2.xml><?xml version="1.0" encoding="utf-8"?>
+<w:ftr xmlns:wpc="http://schemas.microsoft.com/office/word/2010/wordprocessingCanvas" xmlns:cx="http://schemas.microsoft.com/office/drawing/2014/chartex" xmlns:cx1="http://schemas.microsoft.com/office/drawing/2015/9/8/chartex" xmlns:cx2="http://schemas.microsoft.com/office/drawing/2015/10/21/chartex" xmlns:cx3="http://schemas.microsoft.com/office/drawing/2016/5/9/chartex" xmlns:cx4="http://schemas.microsoft.com/office/drawing/2016/5/10/chartex" xmlns:cx5="http://schemas.microsoft.com/office/drawing/2016/5/11/chartex" xmlns:cx6="http://schemas.microsoft.com/office/drawing/2016/5/12/chartex" xmlns:cx7="http://schemas.microsoft.com/office/drawing/2016/5/13/chartex" xmlns:cx8="http://schemas.microsoft.com/office/drawing/2016/5/14/chartex" xmlns:mc="http://schemas.openxmlformats.org/markup-compatibility/2006" xmlns:aink="http://schemas.microsoft.com/office/drawing/2016/ink" xmlns:am3d="http://schemas.microsoft.com/office/drawing/2017/model3d" xmlns:o="urn:schemas-microsoft-com:office:office" xmlns:r="http://schemas.openxmlformats.org/officeDocument/2006/relationships" xmlns:m="http://schemas.openxmlformats.org/officeDocument/2006/math" xmlns:v="urn:schemas-microsoft-com:vml" xmlns:wp14="http://schemas.microsoft.com/office/word/2010/wordprocessingDrawing" xmlns:wp="http://schemas.openxmlformats.org/drawingml/2006/wordprocessingDrawing" xmlns:w10="urn:schemas-microsoft-com:office:word" xmlns:w="http://schemas.openxmlformats.org/wordprocessingml/2006/main" xmlns:w14="http://schemas.microsoft.com/office/word/2010/wordml" xmlns:w15="http://schemas.microsoft.com/office/word/2012/wordml" xmlns:w16cid="http://schemas.microsoft.com/office/word/2016/wordml/cid" xmlns:w16se="http://schemas.microsoft.com/office/word/2015/wordml/symex" xmlns:wpg="http://schemas.microsoft.com/office/word/2010/wordprocessingGroup" xmlns:wpi="http://schemas.microsoft.com/office/word/2010/wordprocessingInk" xmlns:wne="http://schemas.microsoft.com/office/word/2006/wordml" xmlns:wps="http://schemas.microsoft.com/office/word/2010/wordprocessingShape" mc:Ignorable="w14 w15 w16se w16cid wp14">
+  <w:bookmarkStart w:id="3" w:name="_GoBack"/>
   <w:p>
     <w:pPr>
       <w:tabs>
@@ -840,10 +853,11 @@
           <w:rPr>
             <w:rFonts w:ascii="Arial" w:hAnsi="Arial" w:cs="Arial"/>
           </w:rPr>
-          <w:t>Nome Progetto</w:t>
+          <w:t>UNISCI PUNTINI</w:t>
         </w:r>
       </w:sdtContent>
     </w:sdt>
+    <w:bookmarkEnd w:id="3"/>
     <w:r>
       <w:rPr>
         <w:rFonts w:ascii="Arial" w:hAnsi="Arial" w:cs="Arial"/>
@@ -939,6 +953,16 @@
       </w:rPr>
       <w:fldChar w:fldCharType="end"/>
     </w:r>
+  </w:p>
+</w:ftr>
+</file>
+
+<file path=word/footer3.xml><?xml version="1.0" encoding="utf-8"?>
+<w:ftr xmlns:wpc="http://schemas.microsoft.com/office/word/2010/wordprocessingCanvas" xmlns:cx="http://schemas.microsoft.com/office/drawing/2014/chartex" xmlns:cx1="http://schemas.microsoft.com/office/drawing/2015/9/8/chartex" xmlns:cx2="http://schemas.microsoft.com/office/drawing/2015/10/21/chartex" xmlns:cx3="http://schemas.microsoft.com/office/drawing/2016/5/9/chartex" xmlns:cx4="http://schemas.microsoft.com/office/drawing/2016/5/10/chartex" xmlns:cx5="http://schemas.microsoft.com/office/drawing/2016/5/11/chartex" xmlns:cx6="http://schemas.microsoft.com/office/drawing/2016/5/12/chartex" xmlns:cx7="http://schemas.microsoft.com/office/drawing/2016/5/13/chartex" xmlns:cx8="http://schemas.microsoft.com/office/drawing/2016/5/14/chartex" xmlns:mc="http://schemas.openxmlformats.org/markup-compatibility/2006" xmlns:aink="http://schemas.microsoft.com/office/drawing/2016/ink" xmlns:am3d="http://schemas.microsoft.com/office/drawing/2017/model3d" xmlns:o="urn:schemas-microsoft-com:office:office" xmlns:r="http://schemas.openxmlformats.org/officeDocument/2006/relationships" xmlns:m="http://schemas.openxmlformats.org/officeDocument/2006/math" xmlns:v="urn:schemas-microsoft-com:vml" xmlns:wp14="http://schemas.microsoft.com/office/word/2010/wordprocessingDrawing" xmlns:wp="http://schemas.openxmlformats.org/drawingml/2006/wordprocessingDrawing" xmlns:w10="urn:schemas-microsoft-com:office:word" xmlns:w="http://schemas.openxmlformats.org/wordprocessingml/2006/main" xmlns:w14="http://schemas.microsoft.com/office/word/2010/wordml" xmlns:w15="http://schemas.microsoft.com/office/word/2012/wordml" xmlns:w16cid="http://schemas.microsoft.com/office/word/2016/wordml/cid" xmlns:w16se="http://schemas.microsoft.com/office/word/2015/wordml/symex" xmlns:wpg="http://schemas.microsoft.com/office/word/2010/wordprocessingGroup" xmlns:wpi="http://schemas.microsoft.com/office/word/2010/wordprocessingInk" xmlns:wne="http://schemas.microsoft.com/office/word/2006/wordml" xmlns:wps="http://schemas.microsoft.com/office/word/2010/wordprocessingShape" mc:Ignorable="w14 w15 w16se w16cid wp14">
+  <w:p>
+    <w:pPr>
+      <w:pStyle w:val="Pidipagina"/>
+    </w:pPr>
   </w:p>
 </w:ftr>
 </file>
@@ -972,6 +996,16 @@
 <w:hdr xmlns:wpc="http://schemas.microsoft.com/office/word/2010/wordprocessingCanvas" xmlns:cx="http://schemas.microsoft.com/office/drawing/2014/chartex" xmlns:cx1="http://schemas.microsoft.com/office/drawing/2015/9/8/chartex" xmlns:cx2="http://schemas.microsoft.com/office/drawing/2015/10/21/chartex" xmlns:cx3="http://schemas.microsoft.com/office/drawing/2016/5/9/chartex" xmlns:cx4="http://schemas.microsoft.com/office/drawing/2016/5/10/chartex" xmlns:cx5="http://schemas.microsoft.com/office/drawing/2016/5/11/chartex" xmlns:cx6="http://schemas.microsoft.com/office/drawing/2016/5/12/chartex" xmlns:cx7="http://schemas.microsoft.com/office/drawing/2016/5/13/chartex" xmlns:cx8="http://schemas.microsoft.com/office/drawing/2016/5/14/chartex" xmlns:mc="http://schemas.openxmlformats.org/markup-compatibility/2006" xmlns:aink="http://schemas.microsoft.com/office/drawing/2016/ink" xmlns:am3d="http://schemas.microsoft.com/office/drawing/2017/model3d" xmlns:o="urn:schemas-microsoft-com:office:office" xmlns:r="http://schemas.openxmlformats.org/officeDocument/2006/relationships" xmlns:m="http://schemas.openxmlformats.org/officeDocument/2006/math" xmlns:v="urn:schemas-microsoft-com:vml" xmlns:wp14="http://schemas.microsoft.com/office/word/2010/wordprocessingDrawing" xmlns:wp="http://schemas.openxmlformats.org/drawingml/2006/wordprocessingDrawing" xmlns:w10="urn:schemas-microsoft-com:office:word" xmlns:w="http://schemas.openxmlformats.org/wordprocessingml/2006/main" xmlns:w14="http://schemas.microsoft.com/office/word/2010/wordml" xmlns:w15="http://schemas.microsoft.com/office/word/2012/wordml" xmlns:w16cid="http://schemas.microsoft.com/office/word/2016/wordml/cid" xmlns:w16se="http://schemas.microsoft.com/office/word/2015/wordml/symex" xmlns:wpg="http://schemas.microsoft.com/office/word/2010/wordprocessingGroup" xmlns:wpi="http://schemas.microsoft.com/office/word/2010/wordprocessingInk" xmlns:wne="http://schemas.microsoft.com/office/word/2006/wordml" xmlns:wps="http://schemas.microsoft.com/office/word/2010/wordprocessingShape" mc:Ignorable="w14 w15 w16se w16cid wp14">
   <w:p>
     <w:pPr>
+      <w:pStyle w:val="Intestazione"/>
+    </w:pPr>
+  </w:p>
+</w:hdr>
+</file>
+
+<file path=word/header2.xml><?xml version="1.0" encoding="utf-8"?>
+<w:hdr xmlns:wpc="http://schemas.microsoft.com/office/word/2010/wordprocessingCanvas" xmlns:cx="http://schemas.microsoft.com/office/drawing/2014/chartex" xmlns:cx1="http://schemas.microsoft.com/office/drawing/2015/9/8/chartex" xmlns:cx2="http://schemas.microsoft.com/office/drawing/2015/10/21/chartex" xmlns:cx3="http://schemas.microsoft.com/office/drawing/2016/5/9/chartex" xmlns:cx4="http://schemas.microsoft.com/office/drawing/2016/5/10/chartex" xmlns:cx5="http://schemas.microsoft.com/office/drawing/2016/5/11/chartex" xmlns:cx6="http://schemas.microsoft.com/office/drawing/2016/5/12/chartex" xmlns:cx7="http://schemas.microsoft.com/office/drawing/2016/5/13/chartex" xmlns:cx8="http://schemas.microsoft.com/office/drawing/2016/5/14/chartex" xmlns:mc="http://schemas.openxmlformats.org/markup-compatibility/2006" xmlns:aink="http://schemas.microsoft.com/office/drawing/2016/ink" xmlns:am3d="http://schemas.microsoft.com/office/drawing/2017/model3d" xmlns:o="urn:schemas-microsoft-com:office:office" xmlns:r="http://schemas.openxmlformats.org/officeDocument/2006/relationships" xmlns:m="http://schemas.openxmlformats.org/officeDocument/2006/math" xmlns:v="urn:schemas-microsoft-com:vml" xmlns:wp14="http://schemas.microsoft.com/office/word/2010/wordprocessingDrawing" xmlns:wp="http://schemas.openxmlformats.org/drawingml/2006/wordprocessingDrawing" xmlns:w10="urn:schemas-microsoft-com:office:word" xmlns:w="http://schemas.openxmlformats.org/wordprocessingml/2006/main" xmlns:w14="http://schemas.microsoft.com/office/word/2010/wordml" xmlns:w15="http://schemas.microsoft.com/office/word/2012/wordml" xmlns:w16cid="http://schemas.microsoft.com/office/word/2016/wordml/cid" xmlns:w16se="http://schemas.microsoft.com/office/word/2015/wordml/symex" xmlns:wpg="http://schemas.microsoft.com/office/word/2010/wordprocessingGroup" xmlns:wpi="http://schemas.microsoft.com/office/word/2010/wordprocessingInk" xmlns:wne="http://schemas.microsoft.com/office/word/2006/wordml" xmlns:wps="http://schemas.microsoft.com/office/word/2010/wordprocessingShape" mc:Ignorable="w14 w15 w16se w16cid wp14">
+  <w:p>
+    <w:pPr>
       <w:rPr>
         <w:rFonts w:ascii="Arial" w:hAnsi="Arial" w:cs="Arial"/>
         <w:shd w:val="clear" w:color="auto" w:fill="000000" w:themeFill="text1"/>
@@ -983,6 +1017,16 @@
       </w:rPr>
       <w:t>Lorenzo Di Stefano I3BB</w:t>
     </w:r>
+  </w:p>
+</w:hdr>
+</file>
+
+<file path=word/header3.xml><?xml version="1.0" encoding="utf-8"?>
+<w:hdr xmlns:wpc="http://schemas.microsoft.com/office/word/2010/wordprocessingCanvas" xmlns:cx="http://schemas.microsoft.com/office/drawing/2014/chartex" xmlns:cx1="http://schemas.microsoft.com/office/drawing/2015/9/8/chartex" xmlns:cx2="http://schemas.microsoft.com/office/drawing/2015/10/21/chartex" xmlns:cx3="http://schemas.microsoft.com/office/drawing/2016/5/9/chartex" xmlns:cx4="http://schemas.microsoft.com/office/drawing/2016/5/10/chartex" xmlns:cx5="http://schemas.microsoft.com/office/drawing/2016/5/11/chartex" xmlns:cx6="http://schemas.microsoft.com/office/drawing/2016/5/12/chartex" xmlns:cx7="http://schemas.microsoft.com/office/drawing/2016/5/13/chartex" xmlns:cx8="http://schemas.microsoft.com/office/drawing/2016/5/14/chartex" xmlns:mc="http://schemas.openxmlformats.org/markup-compatibility/2006" xmlns:aink="http://schemas.microsoft.com/office/drawing/2016/ink" xmlns:am3d="http://schemas.microsoft.com/office/drawing/2017/model3d" xmlns:o="urn:schemas-microsoft-com:office:office" xmlns:r="http://schemas.openxmlformats.org/officeDocument/2006/relationships" xmlns:m="http://schemas.openxmlformats.org/officeDocument/2006/math" xmlns:v="urn:schemas-microsoft-com:vml" xmlns:wp14="http://schemas.microsoft.com/office/word/2010/wordprocessingDrawing" xmlns:wp="http://schemas.openxmlformats.org/drawingml/2006/wordprocessingDrawing" xmlns:w10="urn:schemas-microsoft-com:office:word" xmlns:w="http://schemas.openxmlformats.org/wordprocessingml/2006/main" xmlns:w14="http://schemas.microsoft.com/office/word/2010/wordml" xmlns:w15="http://schemas.microsoft.com/office/word/2012/wordml" xmlns:w16cid="http://schemas.microsoft.com/office/word/2016/wordml/cid" xmlns:w16se="http://schemas.microsoft.com/office/word/2015/wordml/symex" xmlns:wpg="http://schemas.microsoft.com/office/word/2010/wordprocessingGroup" xmlns:wpi="http://schemas.microsoft.com/office/word/2010/wordprocessingInk" xmlns:wne="http://schemas.microsoft.com/office/word/2006/wordml" xmlns:wps="http://schemas.microsoft.com/office/word/2010/wordprocessingShape" mc:Ignorable="w14 w15 w16se w16cid wp14">
+  <w:p>
+    <w:pPr>
+      <w:pStyle w:val="Intestazione"/>
+    </w:pPr>
   </w:p>
 </w:hdr>
 </file>
@@ -4428,6 +4472,7 @@
     <w:rsid w:val="00670B36"/>
     <w:rsid w:val="00673D1E"/>
     <w:rsid w:val="00682218"/>
+    <w:rsid w:val="00690F56"/>
     <w:rsid w:val="006D01E3"/>
     <w:rsid w:val="00724B9C"/>
     <w:rsid w:val="00754822"/>
@@ -5295,7 +5340,7 @@
 </file>
 
 <file path=customXml/itemProps1.xml><?xml version="1.0" encoding="utf-8"?>
-<ds:datastoreItem xmlns:ds="http://schemas.openxmlformats.org/officeDocument/2006/customXml" ds:itemID="{967870F6-A836-406D-BED4-6BE3DD7F445E}">
+<ds:datastoreItem xmlns:ds="http://schemas.openxmlformats.org/officeDocument/2006/customXml" ds:itemID="{AC344D72-48DF-4ADD-8B31-3AA4438D28AE}">
   <ds:schemaRefs>
     <ds:schemaRef ds:uri="http://schemas.openxmlformats.org/officeDocument/2006/bibliography"/>
   </ds:schemaRefs>

</xml_diff>